<commit_message>
updated user story section.
</commit_message>
<xml_diff>
--- a/User Story.docx
+++ b/User Story.docx
@@ -15,15 +15,13 @@
     </w:p>
     <w:p>
       <w:r>
-        <w:t xml:space="preserve">Specifically this means adding alternate text to the lead </w:t>
-      </w:r>
-      <w:proofErr w:type="gramStart"/>
-      <w:r>
-        <w:t>generation,  and</w:t>
-      </w:r>
-      <w:proofErr w:type="gramEnd"/>
-      <w:r>
-        <w:t xml:space="preserve"> brand awareness sections of the HTML.</w:t>
+        <w:t xml:space="preserve">Specifically this means adding alternate text to the lead generation,  brand awareness </w:t>
+      </w:r>
+      <w:r>
+        <w:t xml:space="preserve">and cost management </w:t>
+      </w:r>
+      <w:r>
+        <w:t>sections of the HTML.</w:t>
       </w:r>
     </w:p>
     <w:p/>

</xml_diff>